<commit_message>
Final and last commit
</commit_message>
<xml_diff>
--- a/README.md.docx
+++ b/README.md.docx
@@ -577,13 +577,23 @@
           <w:color w:val="FFFFFF" w:themeColor="background1"/>
         </w:rPr>
       </w:pPr>
+      <w:proofErr w:type="spellStart"/>
       <w:r>
         <w:rPr>
           <w:rFonts w:ascii="Courier New" w:hAnsi="Courier New" w:cs="Courier New"/>
           <w:color w:val="FFFFFF" w:themeColor="background1"/>
           <w:highlight w:val="black"/>
         </w:rPr>
-        <w:t>npm install</w:t>
+        <w:t>npm</w:t>
+      </w:r>
+      <w:proofErr w:type="spellEnd"/>
+      <w:r>
+        <w:rPr>
+          <w:rFonts w:ascii="Courier New" w:hAnsi="Courier New" w:cs="Courier New"/>
+          <w:color w:val="FFFFFF" w:themeColor="background1"/>
+          <w:highlight w:val="black"/>
+        </w:rPr>
+        <w:t xml:space="preserve"> install</w:t>
       </w:r>
     </w:p>
     <w:p>
@@ -808,32 +818,32 @@
           <w:highlight w:val="black"/>
         </w:rPr>
       </w:pPr>
-      <w:r>
+    </w:p>
+    <w:p>
+      <w:pPr>
+        <w:pStyle w:val="PlainText"/>
         <w:rPr>
           <w:rFonts w:ascii="Courier New" w:hAnsi="Courier New" w:cs="Courier New"/>
           <w:color w:val="FFFFFF" w:themeColor="background1"/>
           <w:highlight w:val="black"/>
         </w:rPr>
-        <w:t>PORT=3000</w:t>
-      </w:r>
-    </w:p>
-    <w:p>
-      <w:pPr>
-        <w:pStyle w:val="PlainText"/>
+      </w:pPr>
+      <w:r>
         <w:rPr>
           <w:rFonts w:ascii="Courier New" w:hAnsi="Courier New" w:cs="Courier New"/>
           <w:color w:val="FFFFFF" w:themeColor="background1"/>
           <w:highlight w:val="black"/>
         </w:rPr>
-      </w:pPr>
+        <w:lastRenderedPageBreak/>
+        <w:t>Host</w:t>
+      </w:r>
       <w:r>
         <w:rPr>
           <w:rFonts w:ascii="Courier New" w:hAnsi="Courier New" w:cs="Courier New"/>
           <w:color w:val="FFFFFF" w:themeColor="background1"/>
           <w:highlight w:val="black"/>
         </w:rPr>
-        <w:lastRenderedPageBreak/>
-        <w:t>DB_HOST=localhost</w:t>
+        <w:t>=localhost</w:t>
       </w:r>
     </w:p>
     <w:p>
@@ -851,25 +861,25 @@
           <w:color w:val="FFFFFF" w:themeColor="background1"/>
           <w:highlight w:val="black"/>
         </w:rPr>
-        <w:t>DB_USER=your-mysql-username</w:t>
-      </w:r>
-    </w:p>
-    <w:p>
-      <w:pPr>
-        <w:pStyle w:val="PlainText"/>
+        <w:t>USER=your-</w:t>
+      </w:r>
+      <w:proofErr w:type="spellStart"/>
+      <w:r>
         <w:rPr>
           <w:rFonts w:ascii="Courier New" w:hAnsi="Courier New" w:cs="Courier New"/>
           <w:color w:val="FFFFFF" w:themeColor="background1"/>
           <w:highlight w:val="black"/>
         </w:rPr>
-      </w:pPr>
+        <w:t>mysql</w:t>
+      </w:r>
+      <w:proofErr w:type="spellEnd"/>
       <w:r>
         <w:rPr>
           <w:rFonts w:ascii="Courier New" w:hAnsi="Courier New" w:cs="Courier New"/>
           <w:color w:val="FFFFFF" w:themeColor="background1"/>
           <w:highlight w:val="black"/>
         </w:rPr>
-        <w:t>DB_PASS=your-mysql-password</w:t>
+        <w:t>-username</w:t>
       </w:r>
     </w:p>
     <w:p>
@@ -887,23 +897,77 @@
           <w:color w:val="FFFFFF" w:themeColor="background1"/>
           <w:highlight w:val="black"/>
         </w:rPr>
-        <w:t>DB_NAME=your-mysql-database</w:t>
-      </w:r>
-    </w:p>
-    <w:p>
-      <w:pPr>
-        <w:pStyle w:val="PlainText"/>
-        <w:rPr>
-          <w:rFonts w:ascii="Courier New" w:hAnsi="Courier New" w:cs="Courier New"/>
-        </w:rPr>
-      </w:pPr>
+        <w:t>PASS</w:t>
+      </w:r>
       <w:r>
         <w:rPr>
           <w:rFonts w:ascii="Courier New" w:hAnsi="Courier New" w:cs="Courier New"/>
           <w:color w:val="FFFFFF" w:themeColor="background1"/>
           <w:highlight w:val="black"/>
         </w:rPr>
-        <w:t>RPC_URL=ganache-rpc-url</w:t>
+        <w:t>WORD</w:t>
+      </w:r>
+      <w:r>
+        <w:rPr>
+          <w:rFonts w:ascii="Courier New" w:hAnsi="Courier New" w:cs="Courier New"/>
+          <w:color w:val="FFFFFF" w:themeColor="background1"/>
+          <w:highlight w:val="black"/>
+        </w:rPr>
+        <w:t>=your-</w:t>
+      </w:r>
+      <w:proofErr w:type="spellStart"/>
+      <w:r>
+        <w:rPr>
+          <w:rFonts w:ascii="Courier New" w:hAnsi="Courier New" w:cs="Courier New"/>
+          <w:color w:val="FFFFFF" w:themeColor="background1"/>
+          <w:highlight w:val="black"/>
+        </w:rPr>
+        <w:t>mysql</w:t>
+      </w:r>
+      <w:proofErr w:type="spellEnd"/>
+      <w:r>
+        <w:rPr>
+          <w:rFonts w:ascii="Courier New" w:hAnsi="Courier New" w:cs="Courier New"/>
+          <w:color w:val="FFFFFF" w:themeColor="background1"/>
+          <w:highlight w:val="black"/>
+        </w:rPr>
+        <w:t>-password</w:t>
+      </w:r>
+    </w:p>
+    <w:p>
+      <w:pPr>
+        <w:pStyle w:val="PlainText"/>
+        <w:rPr>
+          <w:rFonts w:ascii="Courier New" w:hAnsi="Courier New" w:cs="Courier New"/>
+          <w:color w:val="FFFFFF" w:themeColor="background1"/>
+          <w:highlight w:val="black"/>
+        </w:rPr>
+      </w:pPr>
+      <w:r>
+        <w:rPr>
+          <w:rFonts w:ascii="Courier New" w:hAnsi="Courier New" w:cs="Courier New"/>
+          <w:color w:val="FFFFFF" w:themeColor="background1"/>
+          <w:highlight w:val="black"/>
+        </w:rPr>
+        <w:t>DB=your-</w:t>
+      </w:r>
+      <w:proofErr w:type="spellStart"/>
+      <w:r>
+        <w:rPr>
+          <w:rFonts w:ascii="Courier New" w:hAnsi="Courier New" w:cs="Courier New"/>
+          <w:color w:val="FFFFFF" w:themeColor="background1"/>
+          <w:highlight w:val="black"/>
+        </w:rPr>
+        <w:t>mysql</w:t>
+      </w:r>
+      <w:proofErr w:type="spellEnd"/>
+      <w:r>
+        <w:rPr>
+          <w:rFonts w:ascii="Courier New" w:hAnsi="Courier New" w:cs="Courier New"/>
+          <w:color w:val="FFFFFF" w:themeColor="background1"/>
+          <w:highlight w:val="black"/>
+        </w:rPr>
+        <w:t>-database</w:t>
       </w:r>
     </w:p>
     <w:p>
@@ -959,13 +1023,23 @@
           <w:rFonts w:ascii="Courier New" w:hAnsi="Courier New" w:cs="Courier New"/>
         </w:rPr>
       </w:pPr>
+      <w:proofErr w:type="spellStart"/>
       <w:r>
         <w:rPr>
           <w:rFonts w:ascii="Courier New" w:hAnsi="Courier New" w:cs="Courier New"/>
           <w:color w:val="FFFFFF" w:themeColor="background1"/>
           <w:highlight w:val="black"/>
         </w:rPr>
-        <w:t>npm start</w:t>
+        <w:t>npm</w:t>
+      </w:r>
+      <w:proofErr w:type="spellEnd"/>
+      <w:r>
+        <w:rPr>
+          <w:rFonts w:ascii="Courier New" w:hAnsi="Courier New" w:cs="Courier New"/>
+          <w:color w:val="FFFFFF" w:themeColor="background1"/>
+          <w:highlight w:val="black"/>
+        </w:rPr>
+        <w:t xml:space="preserve"> start</w:t>
       </w:r>
     </w:p>
     <w:p>
@@ -1219,7 +1293,21 @@
         <w:rPr>
           <w:rFonts w:ascii="Courier New" w:hAnsi="Courier New" w:cs="Courier New"/>
         </w:rPr>
-        <w:t>by Student of Walchand Institute of Technology</w:t>
+        <w:t xml:space="preserve">by Student of </w:t>
+      </w:r>
+      <w:proofErr w:type="spellStart"/>
+      <w:r>
+        <w:rPr>
+          <w:rFonts w:ascii="Courier New" w:hAnsi="Courier New" w:cs="Courier New"/>
+        </w:rPr>
+        <w:t>Walchand</w:t>
+      </w:r>
+      <w:proofErr w:type="spellEnd"/>
+      <w:r>
+        <w:rPr>
+          <w:rFonts w:ascii="Courier New" w:hAnsi="Courier New" w:cs="Courier New"/>
+        </w:rPr>
+        <w:t xml:space="preserve"> Institute of Technology</w:t>
       </w:r>
       <w:r>
         <w:rPr>

</xml_diff>